<commit_message>
revision of causes also done
</commit_message>
<xml_diff>
--- a/revised/Revised Analysis [3].docx
+++ b/revised/Revised Analysis [3].docx
@@ -5433,8 +5433,6 @@
       </w:pPr>
       <w:r>
         <w:br/>
-      </w:r>
-      <w:r>
         <w:t>The result is interpreted using a Generalized Linear Model with the accidents as dependent variables and casualties-no casualties, death, and injuries as predictor variables.</w:t>
       </w:r>
     </w:p>
@@ -7847,10 +7845,7 @@
     </w:p>
     <w:p>
       <w:r>
-        <w:t>This</w:t>
-      </w:r>
-      <w:r>
-        <w:t xml:space="preserve"> </w:t>
+        <w:t xml:space="preserve">This </w:t>
       </w:r>
       <w:proofErr w:type="gramStart"/>
       <w:r>
@@ -9061,8 +9056,6 @@
       <w:r>
         <w:t xml:space="preserve">Overshooting Contribution: </w:t>
       </w:r>
-      <w:bookmarkStart w:id="0" w:name="_GoBack"/>
-      <w:bookmarkEnd w:id="0"/>
     </w:p>
     <w:p>
       <w:r>
@@ -10579,18 +10572,12 @@
       </w:r>
       <w:proofErr w:type="spellEnd"/>
       <w:r>
-        <w:t>:</w:t>
-      </w:r>
-      <w:r>
-        <w:t xml:space="preserve"> </w:t>
-      </w:r>
-    </w:p>
-    <w:p>
-      <w:r>
-        <w:t>H</w:t>
-      </w:r>
-      <w:r>
-        <w:t xml:space="preserve">as a positive coefficient value of 0.0806, meaning that there is a general trend for the number of cases without casualties to go up as the number of accidents increases. These are statistically significant at p = 0.006, hence confirmation of a meaningful effect of no </w:t>
+        <w:t xml:space="preserve">: </w:t>
+      </w:r>
+    </w:p>
+    <w:p>
+      <w:r>
+        <w:t xml:space="preserve">Has a positive coefficient value of 0.0806, meaning that there is a general trend for the number of cases without casualties to go up as the number of accidents increases. These are statistically significant at p = 0.006, hence confirmation of a meaningful effect of no </w:t>
       </w:r>
       <w:proofErr w:type="gramStart"/>
       <w:r>
@@ -11137,10 +11124,10 @@
           <w:noProof/>
         </w:rPr>
         <w:drawing>
-          <wp:inline distT="0" distB="0" distL="0" distR="0" wp14:anchorId="777CC2A4" wp14:editId="08440757">
-            <wp:extent cx="3714941" cy="3867349"/>
+          <wp:inline distT="0" distB="0" distL="0" distR="0" wp14:anchorId="6A451667" wp14:editId="45C2D48C">
+            <wp:extent cx="5943600" cy="3371850"/>
             <wp:effectExtent l="0" t="0" r="0" b="0"/>
-            <wp:docPr id="55" name="Picture 55"/>
+            <wp:docPr id="7" name="Picture 7"/>
             <wp:cNvGraphicFramePr>
               <a:graphicFrameLocks xmlns:a="http://schemas.openxmlformats.org/drawingml/2006/main" noChangeAspect="1"/>
             </wp:cNvGraphicFramePr>
@@ -11148,7 +11135,7 @@
               <a:graphicData uri="http://schemas.openxmlformats.org/drawingml/2006/picture">
                 <pic:pic xmlns:pic="http://schemas.openxmlformats.org/drawingml/2006/picture">
                   <pic:nvPicPr>
-                    <pic:cNvPr id="14" name="m.PNG"/>
+                    <pic:cNvPr id="7" name="m.PNG"/>
                     <pic:cNvPicPr/>
                   </pic:nvPicPr>
                   <pic:blipFill>
@@ -11166,7 +11153,7 @@
                   <pic:spPr>
                     <a:xfrm>
                       <a:off x="0" y="0"/>
-                      <a:ext cx="3714941" cy="3867349"/>
+                      <a:ext cx="5943600" cy="3371850"/>
                     </a:xfrm>
                     <a:prstGeom prst="rect">
                       <a:avLst/>
@@ -11205,294 +11192,580 @@
     </w:p>
     <w:p>
       <w:pPr>
-        <w:pStyle w:val="NormalWeb"/>
-        <w:shd w:val="clear" w:color="auto" w:fill="FFFFFF"/>
-        <w:spacing w:before="0" w:beforeAutospacing="0" w:after="240" w:afterAutospacing="0" w:line="276" w:lineRule="auto"/>
-        <w:rPr>
-          <w:sz w:val="21"/>
-          <w:szCs w:val="21"/>
-        </w:rPr>
-      </w:pPr>
-      <w:r>
-        <w:rPr>
-          <w:sz w:val="21"/>
-          <w:szCs w:val="21"/>
-        </w:rPr>
-        <w:t>The analysis of mechanical defects and their association with the number of accidents reveals a range of impacts.</w:t>
-      </w:r>
-    </w:p>
-    <w:p>
-      <w:pPr>
-        <w:pStyle w:val="NormalWeb"/>
-        <w:shd w:val="clear" w:color="auto" w:fill="FFFFFF"/>
-        <w:spacing w:before="0" w:beforeAutospacing="0" w:after="240" w:afterAutospacing="0" w:line="276" w:lineRule="auto"/>
-        <w:rPr>
-          <w:sz w:val="21"/>
-          <w:szCs w:val="21"/>
-        </w:rPr>
-      </w:pPr>
-      <w:r>
-        <w:rPr>
-          <w:rStyle w:val="Strong"/>
-          <w:sz w:val="21"/>
-          <w:szCs w:val="21"/>
-        </w:rPr>
-        <w:t>Mechanical defects with positive coefficients</w:t>
-      </w:r>
-      <w:r>
-        <w:rPr>
-          <w:sz w:val="21"/>
-          <w:szCs w:val="21"/>
-        </w:rPr>
-        <w:t> are associated with an increase in the number of accidents. Notably, defects like "Fresh breakage of buffer rod of leading coach," "Bolster spring of suspension broken," and "Hot axle" have coefficients of 3.67, 1.67, and 1.67 respectively. This indicates that these defects are significant contributors to accident rates. For instance, the high coefficient for the "Fresh breakage of buffer rod of leading coach" suggests that this defect leads to a substantial increase in accidents.</w:t>
-      </w:r>
-    </w:p>
-    <w:p>
-      <w:pPr>
-        <w:pStyle w:val="NormalWeb"/>
-        <w:shd w:val="clear" w:color="auto" w:fill="FFFFFF"/>
-        <w:spacing w:before="0" w:beforeAutospacing="0" w:after="240" w:afterAutospacing="0" w:line="276" w:lineRule="auto"/>
-        <w:rPr>
-          <w:sz w:val="21"/>
-          <w:szCs w:val="21"/>
-        </w:rPr>
-      </w:pPr>
-      <w:r>
-        <w:rPr>
-          <w:sz w:val="21"/>
-          <w:szCs w:val="21"/>
-        </w:rPr>
+        <w:spacing w:line="276" w:lineRule="auto"/>
+        <w:rPr>
+          <w:rFonts w:ascii="Times New Roman" w:hAnsi="Times New Roman" w:cs="Times New Roman"/>
+        </w:rPr>
+      </w:pPr>
+      <w:r>
+        <w:rPr>
+          <w:rFonts w:ascii="Times New Roman" w:hAnsi="Times New Roman" w:cs="Times New Roman"/>
+        </w:rPr>
+        <w:t>Using the GLM with the Poisson family and mechanical defects data gave insight into how each of the mechanical defects affects the total number of accidents. The detailed interpretation based on the model results is as shown below:</w:t>
+      </w:r>
+    </w:p>
+    <w:p>
+      <w:pPr>
+        <w:spacing w:line="276" w:lineRule="auto"/>
+        <w:rPr>
+          <w:rFonts w:ascii="Times New Roman" w:hAnsi="Times New Roman" w:cs="Times New Roman"/>
+        </w:rPr>
+      </w:pPr>
+      <w:r>
+        <w:rPr>
+          <w:rFonts w:ascii="Times New Roman" w:hAnsi="Times New Roman" w:cs="Times New Roman"/>
+        </w:rPr>
+        <w:t> </w:t>
+      </w:r>
+    </w:p>
+    <w:p>
+      <w:pPr>
+        <w:pStyle w:val="Heading2"/>
+      </w:pPr>
+      <w:r>
+        <w:t>Model Results</w:t>
+      </w:r>
+    </w:p>
+    <w:p>
+      <w:pPr>
+        <w:spacing w:line="276" w:lineRule="auto"/>
+        <w:rPr>
+          <w:rFonts w:ascii="Times New Roman" w:hAnsi="Times New Roman" w:cs="Times New Roman"/>
+        </w:rPr>
+      </w:pPr>
+      <w:r>
+        <w:rPr>
+          <w:rFonts w:ascii="Times New Roman" w:hAnsi="Times New Roman" w:cs="Times New Roman"/>
+        </w:rPr>
+        <w:t>The coefficients for all types of mechanical defects are positive and significant, as the z-values and p-values show, all of whom have p-values equal to 0.000. This means that each defect contributes to the number of accidents, though differently.</w:t>
+      </w:r>
+    </w:p>
+    <w:p>
+      <w:pPr>
+        <w:spacing w:line="276" w:lineRule="auto"/>
+        <w:rPr>
+          <w:rFonts w:ascii="Times New Roman" w:hAnsi="Times New Roman" w:cs="Times New Roman"/>
+        </w:rPr>
+      </w:pPr>
+    </w:p>
+    <w:p>
+      <w:pPr>
+        <w:pStyle w:val="Heading2"/>
+      </w:pPr>
+      <w:r>
         <w:lastRenderedPageBreak/>
-        <w:t>In contrast, </w:t>
-      </w:r>
-      <w:r>
-        <w:rPr>
-          <w:rStyle w:val="Strong"/>
-          <w:sz w:val="21"/>
-          <w:szCs w:val="21"/>
-        </w:rPr>
-        <w:t>mechanical defects with negative coefficients</w:t>
-      </w:r>
-      <w:r>
-        <w:rPr>
-          <w:sz w:val="21"/>
-          <w:szCs w:val="21"/>
-        </w:rPr>
-        <w:t> show a reduction in the number of accidents. Defects such as "Failure of axle of wagon," "Spring of shackle broken," and "Broken hanger bolt" have coefficients of -0.33, -1.33, and -2.33. These negative coefficients suggest that these defects are associated with fewer accidents. The defect "Broken hanger bolt," for example, shows a strong negative impact, indicating it is less likely to cause accidents.</w:t>
-      </w:r>
-    </w:p>
-    <w:p>
-      <w:pPr>
-        <w:pStyle w:val="NormalWeb"/>
-        <w:shd w:val="clear" w:color="auto" w:fill="FFFFFF"/>
-        <w:spacing w:before="0" w:beforeAutospacing="0" w:after="240" w:afterAutospacing="0" w:line="276" w:lineRule="auto"/>
-        <w:rPr>
-          <w:sz w:val="21"/>
-          <w:szCs w:val="21"/>
-        </w:rPr>
-      </w:pPr>
-      <w:r>
-        <w:rPr>
-          <w:sz w:val="21"/>
-          <w:szCs w:val="21"/>
-        </w:rPr>
-        <w:t>Some defects, including "Wear and Tear of Wheel," "Fresh Breakage of axle box," and "Low buffer height," have coefficients close to zero. This suggests that these defects do not have a significant impact on the number o</w:t>
-      </w:r>
-    </w:p>
-    <w:p>
-      <w:pPr>
-        <w:pStyle w:val="Heading3"/>
-        <w:shd w:val="clear" w:color="auto" w:fill="FFFFFF"/>
-        <w:spacing w:line="276" w:lineRule="auto"/>
-        <w:rPr>
-          <w:rFonts w:ascii="Times New Roman" w:hAnsi="Times New Roman" w:cs="Times New Roman"/>
-          <w:sz w:val="27"/>
-          <w:szCs w:val="27"/>
-        </w:rPr>
-      </w:pPr>
-      <w:r>
-        <w:rPr>
-          <w:rFonts w:ascii="Times New Roman" w:hAnsi="Times New Roman" w:cs="Times New Roman"/>
-        </w:rPr>
-        <w:t>Key Takeaways</w:t>
-      </w:r>
-    </w:p>
-    <w:p>
-      <w:pPr>
-        <w:pStyle w:val="NormalWeb"/>
-        <w:numPr>
-          <w:ilvl w:val="0"/>
-          <w:numId w:val="15"/>
-        </w:numPr>
-        <w:shd w:val="clear" w:color="auto" w:fill="FFFFFF"/>
-        <w:spacing w:before="0" w:beforeAutospacing="0" w:after="240" w:afterAutospacing="0" w:line="276" w:lineRule="auto"/>
-        <w:rPr>
-          <w:sz w:val="21"/>
-          <w:szCs w:val="21"/>
-        </w:rPr>
-      </w:pPr>
-      <w:r>
-        <w:rPr>
-          <w:rStyle w:val="Strong"/>
-          <w:sz w:val="21"/>
-          <w:szCs w:val="21"/>
-        </w:rPr>
-        <w:t>High Impact Defects</w:t>
-      </w:r>
-      <w:r>
-        <w:rPr>
-          <w:sz w:val="21"/>
-          <w:szCs w:val="21"/>
-        </w:rPr>
-        <w:t>: Mechanical defects such as "Fresh breakage of buffer rod of leading coach," "Bolster spring of suspension broken," and "Hot axle" are significantly associated with higher accident rates. Addressing these defects should be a priority to improve safety.</w:t>
-      </w:r>
-    </w:p>
-    <w:p>
-      <w:pPr>
-        <w:pStyle w:val="NormalWeb"/>
-        <w:numPr>
-          <w:ilvl w:val="0"/>
-          <w:numId w:val="15"/>
-        </w:numPr>
-        <w:shd w:val="clear" w:color="auto" w:fill="FFFFFF"/>
-        <w:spacing w:before="0" w:beforeAutospacing="0" w:after="240" w:afterAutospacing="0" w:line="276" w:lineRule="auto"/>
-        <w:rPr>
-          <w:sz w:val="21"/>
-          <w:szCs w:val="21"/>
-        </w:rPr>
-      </w:pPr>
-      <w:r>
-        <w:rPr>
-          <w:rStyle w:val="Strong"/>
-          <w:sz w:val="21"/>
-          <w:szCs w:val="21"/>
-        </w:rPr>
-        <w:t>Low Impact Defects</w:t>
-      </w:r>
-      <w:r>
-        <w:rPr>
-          <w:sz w:val="21"/>
-          <w:szCs w:val="21"/>
-        </w:rPr>
-        <w:t>: Some defects, like "Wear and Tear of Wheel" and "Low buffer height," show negligible impact on accident rates. These may not need as urgent attention in terms of safety interventions.</w:t>
-      </w:r>
-    </w:p>
-    <w:p>
-      <w:pPr>
-        <w:pStyle w:val="NormalWeb"/>
-        <w:numPr>
-          <w:ilvl w:val="0"/>
-          <w:numId w:val="15"/>
-        </w:numPr>
-        <w:shd w:val="clear" w:color="auto" w:fill="FFFFFF"/>
-        <w:spacing w:before="0" w:beforeAutospacing="0" w:after="240" w:afterAutospacing="0" w:line="276" w:lineRule="auto"/>
-        <w:rPr>
-          <w:sz w:val="21"/>
-          <w:szCs w:val="21"/>
-        </w:rPr>
-      </w:pPr>
-      <w:r>
-        <w:rPr>
-          <w:rStyle w:val="Strong"/>
-          <w:sz w:val="21"/>
-          <w:szCs w:val="21"/>
-        </w:rPr>
-        <w:t>Negative Impact Defects</w:t>
-      </w:r>
-      <w:r>
-        <w:rPr>
-          <w:sz w:val="21"/>
-          <w:szCs w:val="21"/>
-        </w:rPr>
-        <w:t>: Defects such as "Failure of axle of wagon" and "Broken hanger bolt" are associated with fewer accidents. This counterintuitive finding suggests that these defects might not be as critical in causing accidents, though further investigation may be needed to understand the underlying reasons.</w:t>
-      </w:r>
-    </w:p>
-    <w:p>
-      <w:pPr>
-        <w:pStyle w:val="NormalWeb"/>
-        <w:numPr>
-          <w:ilvl w:val="0"/>
-          <w:numId w:val="15"/>
-        </w:numPr>
-        <w:shd w:val="clear" w:color="auto" w:fill="FFFFFF"/>
-        <w:spacing w:before="0" w:beforeAutospacing="0" w:after="240" w:afterAutospacing="0" w:line="276" w:lineRule="auto"/>
-        <w:rPr>
-          <w:sz w:val="21"/>
-          <w:szCs w:val="21"/>
-        </w:rPr>
-      </w:pPr>
-      <w:r>
-        <w:rPr>
-          <w:rStyle w:val="Strong"/>
-          <w:sz w:val="21"/>
-          <w:szCs w:val="21"/>
-        </w:rPr>
-        <w:t>Variable Effects</w:t>
-      </w:r>
-      <w:r>
-        <w:rPr>
-          <w:sz w:val="21"/>
-          <w:szCs w:val="21"/>
-        </w:rPr>
-        <w:t xml:space="preserve">: The impact of mechanical defects on accident rates varies considerably, indicating that a targeted approach to defect management is necessary. Each defect affects accident rates differently, highlighting the need for tailored safety </w:t>
-      </w:r>
-      <w:proofErr w:type="spellStart"/>
-      <w:proofErr w:type="gramStart"/>
-      <w:r>
-        <w:rPr>
-          <w:sz w:val="21"/>
-          <w:szCs w:val="21"/>
-        </w:rPr>
-        <w:t>meaaccidents.f</w:t>
-      </w:r>
-      <w:proofErr w:type="spellEnd"/>
-      <w:proofErr w:type="gramEnd"/>
-      <w:r>
-        <w:rPr>
-          <w:sz w:val="21"/>
-          <w:szCs w:val="21"/>
-        </w:rPr>
-        <w:t xml:space="preserve"> accidents.</w:t>
-      </w:r>
-    </w:p>
-    <w:p>
-      <w:pPr>
-        <w:pStyle w:val="NormalWeb"/>
-        <w:shd w:val="clear" w:color="auto" w:fill="FFFFFF"/>
-        <w:spacing w:before="0" w:beforeAutospacing="0" w:after="120" w:afterAutospacing="0" w:line="276" w:lineRule="auto"/>
-        <w:rPr>
-          <w:sz w:val="21"/>
-          <w:szCs w:val="21"/>
-        </w:rPr>
-      </w:pPr>
-      <w:r>
-        <w:rPr>
-          <w:sz w:val="21"/>
-          <w:szCs w:val="21"/>
-        </w:rPr>
-        <w:t>In summary, mechanical defects such as the breakage of buffer rods and hot axles are crucial in increasing accident rates, while others like broken hanger bolts and shifted springs are less impactful or even reduce the accident rate. This analysis highlights the importance of addressing specific mechanical issues to enhance safety and reduce accidents.</w:t>
-      </w:r>
-    </w:p>
-    <w:p>
-      <w:pPr>
-        <w:spacing w:line="276" w:lineRule="auto"/>
-        <w:rPr>
-          <w:rFonts w:ascii="Times New Roman" w:hAnsi="Times New Roman" w:cs="Times New Roman"/>
-        </w:rPr>
-      </w:pPr>
-    </w:p>
-    <w:p>
-      <w:pPr>
-        <w:pStyle w:val="Heading2"/>
-        <w:spacing w:line="276" w:lineRule="auto"/>
-        <w:rPr>
-          <w:rFonts w:ascii="Times New Roman" w:hAnsi="Times New Roman" w:cs="Times New Roman"/>
-        </w:rPr>
-      </w:pPr>
-      <w:r>
-        <w:rPr>
-          <w:rFonts w:ascii="Times New Roman" w:hAnsi="Times New Roman" w:cs="Times New Roman"/>
-        </w:rPr>
+        <w:t xml:space="preserve">Wear and Tear of Wheel: </w:t>
+      </w:r>
+    </w:p>
+    <w:p>
+      <w:pPr>
+        <w:spacing w:line="276" w:lineRule="auto"/>
+        <w:rPr>
+          <w:rFonts w:ascii="Times New Roman" w:hAnsi="Times New Roman" w:cs="Times New Roman"/>
+        </w:rPr>
+      </w:pPr>
+      <w:r>
+        <w:rPr>
+          <w:rFonts w:ascii="Times New Roman" w:hAnsi="Times New Roman" w:cs="Times New Roman"/>
+        </w:rPr>
+        <w:t>The coefficient 0.1114 means that for every additional unit of wear and tear of the wheel, the log of the expected number of accidents increases by about 0.1114. This value denotes a moderate effect on the number of accidents.</w:t>
+      </w:r>
+    </w:p>
+    <w:p>
+      <w:pPr>
+        <w:spacing w:line="276" w:lineRule="auto"/>
+        <w:rPr>
+          <w:rFonts w:ascii="Times New Roman" w:hAnsi="Times New Roman" w:cs="Times New Roman"/>
+        </w:rPr>
+      </w:pPr>
+    </w:p>
+    <w:p>
+      <w:pPr>
+        <w:pStyle w:val="Heading2"/>
+      </w:pPr>
+      <w:r>
+        <w:t xml:space="preserve">Fresh Breakage of Buffer Rod of Leading Coach: </w:t>
+      </w:r>
+    </w:p>
+    <w:p>
+      <w:pPr>
+        <w:spacing w:line="276" w:lineRule="auto"/>
+        <w:rPr>
+          <w:rFonts w:ascii="Times New Roman" w:hAnsi="Times New Roman" w:cs="Times New Roman"/>
+        </w:rPr>
+      </w:pPr>
+      <w:r>
+        <w:rPr>
+          <w:rFonts w:ascii="Times New Roman" w:hAnsi="Times New Roman" w:cs="Times New Roman"/>
+        </w:rPr>
+        <w:t>This defect with a coefficient of 0.0975 increases the log of the number of accidents by 0.0975 per unit. The effect it has on the frequency of accidents is quite big.</w:t>
+      </w:r>
+    </w:p>
+    <w:p>
+      <w:pPr>
+        <w:spacing w:line="276" w:lineRule="auto"/>
+        <w:rPr>
+          <w:rFonts w:ascii="Times New Roman" w:hAnsi="Times New Roman" w:cs="Times New Roman"/>
+        </w:rPr>
+      </w:pPr>
+    </w:p>
+    <w:p>
+      <w:pPr>
+        <w:pStyle w:val="Heading2"/>
+      </w:pPr>
+      <w:r>
+        <w:t xml:space="preserve">Axle of Wagon Failure: </w:t>
+      </w:r>
+    </w:p>
+    <w:p>
+      <w:pPr>
+        <w:spacing w:line="276" w:lineRule="auto"/>
+        <w:rPr>
+          <w:rFonts w:ascii="Times New Roman" w:hAnsi="Times New Roman" w:cs="Times New Roman"/>
+        </w:rPr>
+      </w:pPr>
+      <w:r>
+        <w:rPr>
+          <w:rFonts w:ascii="Times New Roman" w:hAnsi="Times New Roman" w:cs="Times New Roman"/>
+        </w:rPr>
+        <w:t>The coefficient is 0.0418, indicating a much smaller effect of wagon axle failure on accidents.</w:t>
+      </w:r>
+    </w:p>
+    <w:p>
+      <w:pPr>
+        <w:spacing w:line="276" w:lineRule="auto"/>
+        <w:rPr>
+          <w:rFonts w:ascii="Times New Roman" w:hAnsi="Times New Roman" w:cs="Times New Roman"/>
+        </w:rPr>
+      </w:pPr>
+    </w:p>
+    <w:p>
+      <w:pPr>
+        <w:pStyle w:val="Heading2"/>
+      </w:pPr>
+      <w:r>
+        <w:t xml:space="preserve">Bolster Spring of Suspension Broken: </w:t>
+      </w:r>
+    </w:p>
+    <w:p>
+      <w:pPr>
+        <w:spacing w:line="276" w:lineRule="auto"/>
+        <w:rPr>
+          <w:rFonts w:ascii="Times New Roman" w:hAnsi="Times New Roman" w:cs="Times New Roman"/>
+        </w:rPr>
+      </w:pPr>
+      <w:r>
+        <w:rPr>
+          <w:rFonts w:ascii="Times New Roman" w:hAnsi="Times New Roman" w:cs="Times New Roman"/>
+        </w:rPr>
+        <w:t>This defect has a coefficient of 0.0697, indicating that its effect on the number of accidents is quite large, although not as large as some other defects.</w:t>
+      </w:r>
+    </w:p>
+    <w:p>
+      <w:pPr>
+        <w:spacing w:line="276" w:lineRule="auto"/>
+        <w:rPr>
+          <w:rFonts w:ascii="Times New Roman" w:hAnsi="Times New Roman" w:cs="Times New Roman"/>
+        </w:rPr>
+      </w:pPr>
+    </w:p>
+    <w:p>
+      <w:pPr>
+        <w:pStyle w:val="Heading2"/>
+      </w:pPr>
+      <w:r>
+        <w:t xml:space="preserve">Brake Block of Dead Locomotive Fallen Down: </w:t>
+      </w:r>
+    </w:p>
+    <w:p>
+      <w:pPr>
+        <w:spacing w:line="276" w:lineRule="auto"/>
+        <w:rPr>
+          <w:rFonts w:ascii="Times New Roman" w:hAnsi="Times New Roman" w:cs="Times New Roman"/>
+        </w:rPr>
+      </w:pPr>
+      <w:r>
+        <w:rPr>
+          <w:rFonts w:ascii="Times New Roman" w:hAnsi="Times New Roman" w:cs="Times New Roman"/>
+        </w:rPr>
+        <w:t>With a coefficient of 0.0279, this indicates a small effect on accident frequency relative to other defects.</w:t>
+      </w:r>
+    </w:p>
+    <w:p>
+      <w:pPr>
+        <w:spacing w:line="276" w:lineRule="auto"/>
+        <w:rPr>
+          <w:rFonts w:ascii="Times New Roman" w:hAnsi="Times New Roman" w:cs="Times New Roman"/>
+        </w:rPr>
+      </w:pPr>
+    </w:p>
+    <w:p>
+      <w:pPr>
+        <w:pStyle w:val="Heading2"/>
+      </w:pPr>
+      <w:r>
+        <w:t xml:space="preserve">Pivot Pin of Coach Broken: </w:t>
+      </w:r>
+    </w:p>
+    <w:p>
+      <w:pPr>
+        <w:spacing w:line="276" w:lineRule="auto"/>
+        <w:rPr>
+          <w:rFonts w:ascii="Times New Roman" w:hAnsi="Times New Roman" w:cs="Times New Roman"/>
+        </w:rPr>
+      </w:pPr>
+      <w:r>
+        <w:rPr>
+          <w:rFonts w:ascii="Times New Roman" w:hAnsi="Times New Roman" w:cs="Times New Roman"/>
+        </w:rPr>
+        <w:t>With a coefficient of 0.0139, this suggests a relatively small effect on the number of accidents.</w:t>
+      </w:r>
+    </w:p>
+    <w:p>
+      <w:pPr>
+        <w:spacing w:line="276" w:lineRule="auto"/>
+        <w:rPr>
+          <w:rFonts w:ascii="Times New Roman" w:hAnsi="Times New Roman" w:cs="Times New Roman"/>
+        </w:rPr>
+      </w:pPr>
+    </w:p>
+    <w:p>
+      <w:pPr>
+        <w:pStyle w:val="Heading2"/>
+      </w:pPr>
+      <w:r>
+        <w:t xml:space="preserve">Spring of Shackle Broken: </w:t>
+      </w:r>
+    </w:p>
+    <w:p>
+      <w:pPr>
+        <w:spacing w:line="276" w:lineRule="auto"/>
+        <w:rPr>
+          <w:rFonts w:ascii="Times New Roman" w:hAnsi="Times New Roman" w:cs="Times New Roman"/>
+        </w:rPr>
+      </w:pPr>
+      <w:r>
+        <w:rPr>
+          <w:rFonts w:ascii="Times New Roman" w:hAnsi="Times New Roman" w:cs="Times New Roman"/>
+        </w:rPr>
+        <w:t>defect has a coefficient of 0.0279, hence its effect on the number of accidents is only moderate.</w:t>
+      </w:r>
+    </w:p>
+    <w:p>
+      <w:pPr>
+        <w:spacing w:line="276" w:lineRule="auto"/>
+        <w:rPr>
+          <w:rFonts w:ascii="Times New Roman" w:hAnsi="Times New Roman" w:cs="Times New Roman"/>
+        </w:rPr>
+      </w:pPr>
+    </w:p>
+    <w:p>
+      <w:pPr>
+        <w:pStyle w:val="Heading2"/>
+      </w:pPr>
+      <w:r>
+        <w:t xml:space="preserve">Broken Hanger </w:t>
+      </w:r>
+      <w:r>
+        <w:rPr>
+          <w:rStyle w:val="Heading2Char"/>
+        </w:rPr>
+        <w:t>Bolt</w:t>
+      </w:r>
+      <w:r>
+        <w:t xml:space="preserve">: </w:t>
+      </w:r>
+    </w:p>
+    <w:p>
+      <w:pPr>
+        <w:spacing w:line="276" w:lineRule="auto"/>
+        <w:rPr>
+          <w:rFonts w:ascii="Times New Roman" w:hAnsi="Times New Roman" w:cs="Times New Roman"/>
+        </w:rPr>
+      </w:pPr>
+      <w:r>
+        <w:rPr>
+          <w:rFonts w:ascii="Times New Roman" w:hAnsi="Times New Roman" w:cs="Times New Roman"/>
+        </w:rPr>
+        <w:t>Its coefficient of 0.0139 denotes that its effect upon the number of accidents is minor.</w:t>
+      </w:r>
+    </w:p>
+    <w:p>
+      <w:pPr>
+        <w:spacing w:line="276" w:lineRule="auto"/>
+        <w:rPr>
+          <w:rFonts w:ascii="Times New Roman" w:hAnsi="Times New Roman" w:cs="Times New Roman"/>
+        </w:rPr>
+      </w:pPr>
+    </w:p>
+    <w:p>
+      <w:pPr>
+        <w:pStyle w:val="Heading2"/>
+      </w:pPr>
+      <w:r>
+        <w:t xml:space="preserve">Hot Axle: </w:t>
+      </w:r>
+    </w:p>
+    <w:p>
+      <w:pPr>
+        <w:spacing w:line="276" w:lineRule="auto"/>
+        <w:rPr>
+          <w:rFonts w:ascii="Times New Roman" w:hAnsi="Times New Roman" w:cs="Times New Roman"/>
+        </w:rPr>
+      </w:pPr>
+      <w:r>
+        <w:rPr>
+          <w:rFonts w:ascii="Times New Roman" w:hAnsi="Times New Roman" w:cs="Times New Roman"/>
+        </w:rPr>
+        <w:t>It has a coefficient of 0.0697, meaning that it significantly affects the frequency of accidents, much like issues with the bolster spring.</w:t>
+      </w:r>
+    </w:p>
+    <w:p>
+      <w:pPr>
+        <w:spacing w:line="276" w:lineRule="auto"/>
+        <w:rPr>
+          <w:rFonts w:ascii="Times New Roman" w:hAnsi="Times New Roman" w:cs="Times New Roman"/>
+        </w:rPr>
+      </w:pPr>
+    </w:p>
+    <w:p>
+      <w:pPr>
+        <w:pStyle w:val="Heading2"/>
+      </w:pPr>
+      <w:r>
+        <w:lastRenderedPageBreak/>
+        <w:t xml:space="preserve">Fresh Breakage of Axle Box: </w:t>
+      </w:r>
+    </w:p>
+    <w:p>
+      <w:pPr>
+        <w:spacing w:line="276" w:lineRule="auto"/>
+        <w:rPr>
+          <w:rFonts w:ascii="Times New Roman" w:hAnsi="Times New Roman" w:cs="Times New Roman"/>
+        </w:rPr>
+      </w:pPr>
+      <w:r>
+        <w:rPr>
+          <w:rFonts w:ascii="Times New Roman" w:hAnsi="Times New Roman" w:cs="Times New Roman"/>
+        </w:rPr>
+        <w:t>coefficient for this defect is 0.0697, so the contribution of this variable to the number of accidents is very remarkable.</w:t>
+      </w:r>
+    </w:p>
+    <w:p>
+      <w:pPr>
+        <w:spacing w:line="276" w:lineRule="auto"/>
+        <w:rPr>
+          <w:rFonts w:ascii="Times New Roman" w:hAnsi="Times New Roman" w:cs="Times New Roman"/>
+        </w:rPr>
+      </w:pPr>
+    </w:p>
+    <w:p>
+      <w:pPr>
+        <w:pStyle w:val="Heading2"/>
+      </w:pPr>
+      <w:r>
+        <w:t xml:space="preserve">Bent Axle: </w:t>
+      </w:r>
+    </w:p>
+    <w:p>
+      <w:pPr>
+        <w:spacing w:line="276" w:lineRule="auto"/>
+        <w:rPr>
+          <w:rFonts w:ascii="Times New Roman" w:hAnsi="Times New Roman" w:cs="Times New Roman"/>
+        </w:rPr>
+      </w:pPr>
+      <w:r>
+        <w:rPr>
+          <w:rFonts w:ascii="Times New Roman" w:hAnsi="Times New Roman" w:cs="Times New Roman"/>
+        </w:rPr>
+        <w:t>The coefficient is 0.0418, hence this independent variable is said to have a moderate effect on the number of accidents.</w:t>
+      </w:r>
+    </w:p>
+    <w:p>
+      <w:pPr>
+        <w:spacing w:line="276" w:lineRule="auto"/>
+        <w:rPr>
+          <w:rFonts w:ascii="Times New Roman" w:hAnsi="Times New Roman" w:cs="Times New Roman"/>
+        </w:rPr>
+      </w:pPr>
+    </w:p>
+    <w:p>
+      <w:pPr>
+        <w:pStyle w:val="Heading2"/>
+      </w:pPr>
+      <w:r>
+        <w:t xml:space="preserve">Warm Box: </w:t>
+      </w:r>
+    </w:p>
+    <w:p>
+      <w:pPr>
+        <w:spacing w:line="276" w:lineRule="auto"/>
+        <w:rPr>
+          <w:rFonts w:ascii="Times New Roman" w:hAnsi="Times New Roman" w:cs="Times New Roman"/>
+        </w:rPr>
+      </w:pPr>
+      <w:r>
+        <w:rPr>
+          <w:rFonts w:ascii="Times New Roman" w:hAnsi="Times New Roman" w:cs="Times New Roman"/>
+        </w:rPr>
+        <w:t>With a coefficient of 0.0139, this independent variable is said to have a small effect on the number of accidents.</w:t>
+      </w:r>
+    </w:p>
+    <w:p>
+      <w:pPr>
+        <w:spacing w:line="276" w:lineRule="auto"/>
+        <w:rPr>
+          <w:rFonts w:ascii="Times New Roman" w:hAnsi="Times New Roman" w:cs="Times New Roman"/>
+        </w:rPr>
+      </w:pPr>
+    </w:p>
+    <w:p>
+      <w:pPr>
+        <w:pStyle w:val="Heading2"/>
+      </w:pPr>
+      <w:r>
+        <w:t xml:space="preserve">Low Buffer Height: </w:t>
+      </w:r>
+    </w:p>
+    <w:p>
+      <w:pPr>
+        <w:spacing w:line="276" w:lineRule="auto"/>
+        <w:rPr>
+          <w:rFonts w:ascii="Times New Roman" w:hAnsi="Times New Roman" w:cs="Times New Roman"/>
+        </w:rPr>
+      </w:pPr>
+      <w:r>
+        <w:rPr>
+          <w:rFonts w:ascii="Times New Roman" w:hAnsi="Times New Roman" w:cs="Times New Roman"/>
+        </w:rPr>
+        <w:t>With this coefficient being 0.1114, this defect has a great influence on the number of accidents, just about similar to what the wheels' wear and tear do.</w:t>
+      </w:r>
+    </w:p>
+    <w:p>
+      <w:pPr>
+        <w:spacing w:line="276" w:lineRule="auto"/>
+        <w:rPr>
+          <w:rFonts w:ascii="Times New Roman" w:hAnsi="Times New Roman" w:cs="Times New Roman"/>
+        </w:rPr>
+      </w:pPr>
+    </w:p>
+    <w:p>
+      <w:pPr>
+        <w:pStyle w:val="Heading2"/>
+      </w:pPr>
+      <w:r>
+        <w:t xml:space="preserve">Shifted Springs: </w:t>
+      </w:r>
+    </w:p>
+    <w:p>
+      <w:pPr>
+        <w:spacing w:line="276" w:lineRule="auto"/>
+        <w:rPr>
+          <w:rFonts w:ascii="Times New Roman" w:hAnsi="Times New Roman" w:cs="Times New Roman"/>
+        </w:rPr>
+      </w:pPr>
+      <w:r>
+        <w:rPr>
+          <w:rFonts w:ascii="Times New Roman" w:hAnsi="Times New Roman" w:cs="Times New Roman"/>
+        </w:rPr>
+        <w:t>A coefficient of 0.0279 represents a very moderate effect on the frequency of accidents.</w:t>
+      </w:r>
+    </w:p>
+    <w:p>
+      <w:pPr>
+        <w:spacing w:line="276" w:lineRule="auto"/>
+        <w:rPr>
+          <w:rFonts w:ascii="Times New Roman" w:hAnsi="Times New Roman" w:cs="Times New Roman"/>
+        </w:rPr>
+      </w:pPr>
+    </w:p>
+    <w:p>
+      <w:pPr>
+        <w:pStyle w:val="Heading2"/>
+      </w:pPr>
+      <w:r>
+        <w:t>Impact of total number of accidents</w:t>
+      </w:r>
+    </w:p>
+    <w:p>
+      <w:pPr>
+        <w:spacing w:line="276" w:lineRule="auto"/>
+        <w:rPr>
+          <w:rFonts w:ascii="Times New Roman" w:hAnsi="Times New Roman" w:cs="Times New Roman"/>
+        </w:rPr>
+      </w:pPr>
+      <w:r>
+        <w:rPr>
+          <w:rFonts w:ascii="Times New Roman" w:hAnsi="Times New Roman" w:cs="Times New Roman"/>
+        </w:rPr>
+        <w:t>The coefficients indicated that all mechanical defects contributed to the total number of accidents. The magnitude of each coefficient measures the relative impact of that defect type. For example, defects of wear and tear of wheels and low buffer height have larger impacts on the total number of accidents when compared to pivot pin of the coach broken and warm box defects.</w:t>
+      </w:r>
+    </w:p>
+    <w:p>
+      <w:pPr>
+        <w:spacing w:line="276" w:lineRule="auto"/>
+        <w:rPr>
+          <w:rFonts w:ascii="Times New Roman" w:hAnsi="Times New Roman" w:cs="Times New Roman"/>
+        </w:rPr>
+      </w:pPr>
+      <w:r>
+        <w:rPr>
+          <w:rFonts w:ascii="Times New Roman" w:hAnsi="Times New Roman" w:cs="Times New Roman"/>
+        </w:rPr>
+        <w:t>Thus, targeting mechanical defects with the larger coefficients may avoid more accidents. It follows from the model that while the frequency of accidents is sensitive to all types of mechanical failures, regardless of how serious they are, they have different impacts on the frequency.</w:t>
+      </w:r>
+    </w:p>
+    <w:p>
+      <w:pPr>
+        <w:spacing w:line="276" w:lineRule="auto"/>
+        <w:rPr>
+          <w:rFonts w:ascii="Times New Roman" w:hAnsi="Times New Roman" w:cs="Times New Roman"/>
+        </w:rPr>
+      </w:pPr>
+    </w:p>
+    <w:p>
+      <w:pPr>
+        <w:pStyle w:val="Heading2"/>
+      </w:pPr>
+      <w:r>
+        <w:t>Conclusion</w:t>
+      </w:r>
+    </w:p>
+    <w:p>
+      <w:pPr>
+        <w:spacing w:line="276" w:lineRule="auto"/>
+        <w:rPr>
+          <w:rFonts w:ascii="Times New Roman" w:hAnsi="Times New Roman" w:cs="Times New Roman"/>
+        </w:rPr>
+      </w:pPr>
+      <w:r>
+        <w:rPr>
+          <w:rFonts w:ascii="Times New Roman" w:hAnsi="Times New Roman" w:cs="Times New Roman"/>
+        </w:rPr>
+        <w:t>Poisson GLM analysis indicates that the effect of mechanical defects on the total number of accidents is positive and significant. Different defects contribute to different extents towards explaining the number of accidents, with some having more substantial contributions. These contributions can, therefore, be used to guide priority in addressing these mechanical issues to effectively reduce the number of accidents.</w:t>
+      </w:r>
+    </w:p>
+    <w:p>
+      <w:pPr>
+        <w:spacing w:line="276" w:lineRule="auto"/>
+        <w:rPr>
+          <w:rFonts w:ascii="Times New Roman" w:hAnsi="Times New Roman" w:cs="Times New Roman"/>
+        </w:rPr>
+      </w:pPr>
+    </w:p>
+    <w:p>
+      <w:pPr>
+        <w:pStyle w:val="Heading2"/>
+        <w:spacing w:line="276" w:lineRule="auto"/>
+        <w:rPr>
+          <w:rFonts w:ascii="Times New Roman" w:hAnsi="Times New Roman" w:cs="Times New Roman"/>
+        </w:rPr>
+      </w:pPr>
+      <w:r>
+        <w:rPr>
+          <w:rFonts w:ascii="Times New Roman" w:hAnsi="Times New Roman" w:cs="Times New Roman"/>
+        </w:rPr>
+        <w:lastRenderedPageBreak/>
         <w:t>Signal Defects</w:t>
       </w:r>
     </w:p>
@@ -11516,12 +11789,11 @@
           <w:rFonts w:ascii="Times New Roman" w:hAnsi="Times New Roman" w:cs="Times New Roman"/>
           <w:noProof/>
         </w:rPr>
-        <w:lastRenderedPageBreak/>
         <w:drawing>
-          <wp:inline distT="0" distB="0" distL="0" distR="0" wp14:anchorId="34DA4E87" wp14:editId="3603542E">
-            <wp:extent cx="3130711" cy="2114659"/>
+          <wp:inline distT="0" distB="0" distL="0" distR="0" wp14:anchorId="5BC76504" wp14:editId="62990432">
+            <wp:extent cx="5943600" cy="3150235"/>
             <wp:effectExtent l="0" t="0" r="0" b="0"/>
-            <wp:docPr id="56" name="Picture 56"/>
+            <wp:docPr id="3" name="Picture 3"/>
             <wp:cNvGraphicFramePr>
               <a:graphicFrameLocks xmlns:a="http://schemas.openxmlformats.org/drawingml/2006/main" noChangeAspect="1"/>
             </wp:cNvGraphicFramePr>
@@ -11529,7 +11801,7 @@
               <a:graphicData uri="http://schemas.openxmlformats.org/drawingml/2006/picture">
                 <pic:pic xmlns:pic="http://schemas.openxmlformats.org/drawingml/2006/picture">
                   <pic:nvPicPr>
-                    <pic:cNvPr id="15" name="s.PNG"/>
+                    <pic:cNvPr id="3" name="m.PNG"/>
                     <pic:cNvPicPr/>
                   </pic:nvPicPr>
                   <pic:blipFill>
@@ -11547,7 +11819,7 @@
                   <pic:spPr>
                     <a:xfrm>
                       <a:off x="0" y="0"/>
-                      <a:ext cx="3130711" cy="2114659"/>
+                      <a:ext cx="5943600" cy="3150235"/>
                     </a:xfrm>
                     <a:prstGeom prst="rect">
                       <a:avLst/>
@@ -11570,625 +11842,342 @@
     </w:p>
     <w:p>
       <w:pPr>
-        <w:pStyle w:val="Heading3"/>
-        <w:shd w:val="clear" w:color="auto" w:fill="FFFFFF"/>
-        <w:spacing w:line="276" w:lineRule="auto"/>
-        <w:rPr>
-          <w:rFonts w:ascii="Times New Roman" w:hAnsi="Times New Roman" w:cs="Times New Roman"/>
-        </w:rPr>
-      </w:pPr>
-      <w:r>
-        <w:rPr>
-          <w:rFonts w:ascii="Times New Roman" w:hAnsi="Times New Roman" w:cs="Times New Roman"/>
-        </w:rPr>
-        <w:t>Interpretation of Signal Defects and Their Impact on Number of Accidents</w:t>
-      </w:r>
-    </w:p>
-    <w:p>
-      <w:pPr>
-        <w:pStyle w:val="NormalWeb"/>
-        <w:shd w:val="clear" w:color="auto" w:fill="FFFFFF"/>
-        <w:spacing w:before="0" w:beforeAutospacing="0" w:after="240" w:afterAutospacing="0" w:line="276" w:lineRule="auto"/>
-        <w:rPr>
-          <w:sz w:val="21"/>
-          <w:szCs w:val="21"/>
-        </w:rPr>
-      </w:pPr>
-      <w:r>
-        <w:rPr>
-          <w:sz w:val="21"/>
-          <w:szCs w:val="21"/>
-        </w:rPr>
-        <w:t>The analysis of signal defects and their impact on the number of accidents is based on a Generalized Linear Model (GLM) with coefficients indicating the relative effect of each defect type. Here’s a breakdown of the findings:</w:t>
-      </w:r>
-    </w:p>
-    <w:p>
-      <w:pPr>
-        <w:pStyle w:val="NormalWeb"/>
-        <w:numPr>
-          <w:ilvl w:val="0"/>
-          <w:numId w:val="16"/>
-        </w:numPr>
-        <w:shd w:val="clear" w:color="auto" w:fill="FFFFFF"/>
-        <w:spacing w:before="0" w:beforeAutospacing="0" w:after="240" w:afterAutospacing="0" w:line="276" w:lineRule="auto"/>
-        <w:rPr>
-          <w:sz w:val="21"/>
-          <w:szCs w:val="21"/>
-        </w:rPr>
-      </w:pPr>
-      <w:r>
-        <w:rPr>
-          <w:rStyle w:val="Strong"/>
-          <w:sz w:val="21"/>
-          <w:szCs w:val="21"/>
-        </w:rPr>
-        <w:t>High Impact Defects</w:t>
-      </w:r>
-      <w:r>
-        <w:rPr>
-          <w:sz w:val="21"/>
-          <w:szCs w:val="21"/>
-        </w:rPr>
-        <w:t>:</w:t>
-      </w:r>
-    </w:p>
-    <w:p>
-      <w:pPr>
-        <w:numPr>
-          <w:ilvl w:val="1"/>
-          <w:numId w:val="16"/>
-        </w:numPr>
-        <w:shd w:val="clear" w:color="auto" w:fill="FFFFFF"/>
-        <w:spacing w:before="100" w:beforeAutospacing="1" w:after="100" w:afterAutospacing="1" w:line="276" w:lineRule="auto"/>
-        <w:rPr>
-          <w:rFonts w:ascii="Times New Roman" w:hAnsi="Times New Roman" w:cs="Times New Roman"/>
-          <w:sz w:val="21"/>
-          <w:szCs w:val="21"/>
-        </w:rPr>
-      </w:pPr>
-      <w:r>
-        <w:rPr>
-          <w:rStyle w:val="Strong"/>
-          <w:rFonts w:ascii="Times New Roman" w:hAnsi="Times New Roman" w:cs="Times New Roman"/>
-          <w:sz w:val="21"/>
-          <w:szCs w:val="21"/>
-        </w:rPr>
-        <w:t>Human Error</w:t>
-      </w:r>
-      <w:r>
-        <w:rPr>
-          <w:rFonts w:ascii="Times New Roman" w:hAnsi="Times New Roman" w:cs="Times New Roman"/>
-          <w:sz w:val="21"/>
-          <w:szCs w:val="21"/>
-        </w:rPr>
-        <w:t>: Despite a coefficient close to zero, the highest number of accidents are associated with human error. This suggests that while the model's coefficient may indicate a minimal direct effect, in practice, human error remains a significant factor due to its high frequency.</w:t>
-      </w:r>
-    </w:p>
-    <w:p>
-      <w:pPr>
-        <w:numPr>
-          <w:ilvl w:val="1"/>
-          <w:numId w:val="16"/>
-        </w:numPr>
-        <w:shd w:val="clear" w:color="auto" w:fill="FFFFFF"/>
-        <w:spacing w:before="100" w:beforeAutospacing="1" w:after="100" w:afterAutospacing="1" w:line="276" w:lineRule="auto"/>
-        <w:rPr>
-          <w:rFonts w:ascii="Times New Roman" w:hAnsi="Times New Roman" w:cs="Times New Roman"/>
-          <w:sz w:val="21"/>
-          <w:szCs w:val="21"/>
-        </w:rPr>
-      </w:pPr>
-      <w:r>
-        <w:rPr>
-          <w:rStyle w:val="Strong"/>
-          <w:rFonts w:ascii="Times New Roman" w:hAnsi="Times New Roman" w:cs="Times New Roman"/>
-          <w:sz w:val="21"/>
-          <w:szCs w:val="21"/>
-        </w:rPr>
-        <w:t>Point Gaping</w:t>
-      </w:r>
-      <w:r>
-        <w:rPr>
-          <w:rFonts w:ascii="Times New Roman" w:hAnsi="Times New Roman" w:cs="Times New Roman"/>
-          <w:sz w:val="21"/>
-          <w:szCs w:val="21"/>
-        </w:rPr>
-        <w:t>: Associated with a coefficient of zero, this defect appears to have a neutral effect in the model, yet it corresponds to a moderate number of accidents. This might indicate that while it doesn't show a strong statistical relationship in this model, it could still be a significant factor in real-world scenarios.</w:t>
-      </w:r>
-    </w:p>
-    <w:p>
-      <w:pPr>
-        <w:pStyle w:val="NormalWeb"/>
-        <w:numPr>
-          <w:ilvl w:val="0"/>
-          <w:numId w:val="16"/>
-        </w:numPr>
-        <w:shd w:val="clear" w:color="auto" w:fill="FFFFFF"/>
-        <w:spacing w:before="0" w:beforeAutospacing="0" w:after="240" w:afterAutospacing="0" w:line="276" w:lineRule="auto"/>
-        <w:rPr>
-          <w:sz w:val="21"/>
-          <w:szCs w:val="21"/>
-        </w:rPr>
-      </w:pPr>
-      <w:r>
-        <w:rPr>
-          <w:rStyle w:val="Strong"/>
-          <w:sz w:val="21"/>
-          <w:szCs w:val="21"/>
-        </w:rPr>
-        <w:t>Defects with Positive Coefficients</w:t>
-      </w:r>
-      <w:r>
-        <w:rPr>
-          <w:sz w:val="21"/>
-          <w:szCs w:val="21"/>
-        </w:rPr>
-        <w:t>:</w:t>
-      </w:r>
-    </w:p>
-    <w:p>
-      <w:pPr>
-        <w:numPr>
-          <w:ilvl w:val="1"/>
-          <w:numId w:val="16"/>
-        </w:numPr>
-        <w:shd w:val="clear" w:color="auto" w:fill="FFFFFF"/>
-        <w:spacing w:before="100" w:beforeAutospacing="1" w:after="100" w:afterAutospacing="1" w:line="276" w:lineRule="auto"/>
-        <w:rPr>
-          <w:rFonts w:ascii="Times New Roman" w:hAnsi="Times New Roman" w:cs="Times New Roman"/>
-          <w:sz w:val="21"/>
-          <w:szCs w:val="21"/>
-        </w:rPr>
-      </w:pPr>
-      <w:r>
-        <w:rPr>
-          <w:rStyle w:val="Strong"/>
-          <w:rFonts w:ascii="Times New Roman" w:hAnsi="Times New Roman" w:cs="Times New Roman"/>
-          <w:sz w:val="21"/>
-          <w:szCs w:val="21"/>
-        </w:rPr>
-        <w:t>Environmental Factors</w:t>
-      </w:r>
-      <w:r>
-        <w:rPr>
-          <w:rFonts w:ascii="Times New Roman" w:hAnsi="Times New Roman" w:cs="Times New Roman"/>
-          <w:sz w:val="21"/>
-          <w:szCs w:val="21"/>
-        </w:rPr>
-        <w:t> and </w:t>
-      </w:r>
-      <w:r>
-        <w:rPr>
-          <w:rStyle w:val="Strong"/>
-          <w:rFonts w:ascii="Times New Roman" w:hAnsi="Times New Roman" w:cs="Times New Roman"/>
-          <w:sz w:val="21"/>
-          <w:szCs w:val="21"/>
-        </w:rPr>
-        <w:t>Mechanical Failures</w:t>
-      </w:r>
-      <w:r>
-        <w:rPr>
-          <w:rFonts w:ascii="Times New Roman" w:hAnsi="Times New Roman" w:cs="Times New Roman"/>
-          <w:sz w:val="21"/>
-          <w:szCs w:val="21"/>
-        </w:rPr>
-        <w:t>: Both defects have positive coefficients of 1.0000, indicating that they contribute significantly to the number of accidents. This suggests that these factors have a notable impact and should be prioritized in safety improvements.</w:t>
-      </w:r>
-    </w:p>
-    <w:p>
-      <w:pPr>
-        <w:pStyle w:val="NormalWeb"/>
-        <w:numPr>
-          <w:ilvl w:val="0"/>
-          <w:numId w:val="16"/>
-        </w:numPr>
-        <w:shd w:val="clear" w:color="auto" w:fill="FFFFFF"/>
-        <w:spacing w:before="0" w:beforeAutospacing="0" w:after="240" w:afterAutospacing="0" w:line="276" w:lineRule="auto"/>
-        <w:rPr>
-          <w:sz w:val="21"/>
-          <w:szCs w:val="21"/>
-        </w:rPr>
-      </w:pPr>
-      <w:r>
-        <w:rPr>
-          <w:rStyle w:val="Strong"/>
-          <w:sz w:val="21"/>
-          <w:szCs w:val="21"/>
-        </w:rPr>
-        <w:t>Defects with Negative Coefficients</w:t>
-      </w:r>
-      <w:r>
-        <w:rPr>
-          <w:sz w:val="21"/>
-          <w:szCs w:val="21"/>
-        </w:rPr>
-        <w:t>:</w:t>
-      </w:r>
-    </w:p>
-    <w:p>
-      <w:pPr>
-        <w:numPr>
-          <w:ilvl w:val="1"/>
-          <w:numId w:val="16"/>
-        </w:numPr>
-        <w:shd w:val="clear" w:color="auto" w:fill="FFFFFF"/>
-        <w:spacing w:before="100" w:beforeAutospacing="1" w:after="100" w:afterAutospacing="1" w:line="276" w:lineRule="auto"/>
-        <w:rPr>
-          <w:rFonts w:ascii="Times New Roman" w:hAnsi="Times New Roman" w:cs="Times New Roman"/>
-          <w:sz w:val="21"/>
-          <w:szCs w:val="21"/>
-        </w:rPr>
-      </w:pPr>
-      <w:r>
-        <w:rPr>
-          <w:rStyle w:val="Strong"/>
-          <w:rFonts w:ascii="Times New Roman" w:hAnsi="Times New Roman" w:cs="Times New Roman"/>
-          <w:sz w:val="21"/>
-          <w:szCs w:val="21"/>
-        </w:rPr>
-        <w:t>Age and Infrastructure Condition</w:t>
-      </w:r>
-      <w:r>
-        <w:rPr>
-          <w:rFonts w:ascii="Times New Roman" w:hAnsi="Times New Roman" w:cs="Times New Roman"/>
-          <w:sz w:val="21"/>
-          <w:szCs w:val="21"/>
-        </w:rPr>
-        <w:t> and </w:t>
-      </w:r>
-      <w:r>
-        <w:rPr>
-          <w:rStyle w:val="Strong"/>
-          <w:rFonts w:ascii="Times New Roman" w:hAnsi="Times New Roman" w:cs="Times New Roman"/>
-          <w:sz w:val="21"/>
-          <w:szCs w:val="21"/>
-        </w:rPr>
-        <w:t>Power Supply Problems</w:t>
-      </w:r>
-      <w:r>
-        <w:rPr>
-          <w:rFonts w:ascii="Times New Roman" w:hAnsi="Times New Roman" w:cs="Times New Roman"/>
-          <w:sz w:val="21"/>
-          <w:szCs w:val="21"/>
-        </w:rPr>
-        <w:t>: These defects have negative coefficients, suggesting a decrease in the number of accidents associated with them. This could imply that improvements in these areas might have led to fewer accidents, or that these defects are less impactful in the context of this analysis.</w:t>
-      </w:r>
-    </w:p>
-    <w:p>
-      <w:pPr>
-        <w:pStyle w:val="NormalWeb"/>
-        <w:numPr>
-          <w:ilvl w:val="0"/>
-          <w:numId w:val="16"/>
-        </w:numPr>
-        <w:shd w:val="clear" w:color="auto" w:fill="FFFFFF"/>
-        <w:spacing w:before="0" w:beforeAutospacing="0" w:after="240" w:afterAutospacing="0" w:line="276" w:lineRule="auto"/>
-        <w:rPr>
-          <w:sz w:val="21"/>
-          <w:szCs w:val="21"/>
-        </w:rPr>
-      </w:pPr>
-      <w:r>
-        <w:rPr>
-          <w:rStyle w:val="Strong"/>
-          <w:sz w:val="21"/>
-          <w:szCs w:val="21"/>
-        </w:rPr>
-        <w:t>Neutral or Minimal Impact Defects</w:t>
-      </w:r>
-      <w:r>
-        <w:rPr>
-          <w:sz w:val="21"/>
-          <w:szCs w:val="21"/>
-        </w:rPr>
-        <w:t>:</w:t>
-      </w:r>
-    </w:p>
-    <w:p>
-      <w:pPr>
-        <w:numPr>
-          <w:ilvl w:val="1"/>
-          <w:numId w:val="16"/>
-        </w:numPr>
-        <w:shd w:val="clear" w:color="auto" w:fill="FFFFFF"/>
-        <w:spacing w:before="100" w:beforeAutospacing="1" w:after="100" w:afterAutospacing="1" w:line="276" w:lineRule="auto"/>
-        <w:jc w:val="both"/>
-        <w:rPr>
-          <w:rFonts w:ascii="Times New Roman" w:hAnsi="Times New Roman" w:cs="Times New Roman"/>
-          <w:sz w:val="21"/>
-          <w:szCs w:val="21"/>
-        </w:rPr>
-      </w:pPr>
-      <w:r>
-        <w:rPr>
-          <w:rStyle w:val="Strong"/>
-          <w:rFonts w:ascii="Times New Roman" w:hAnsi="Times New Roman" w:cs="Times New Roman"/>
-          <w:sz w:val="21"/>
-          <w:szCs w:val="21"/>
-        </w:rPr>
-        <w:t>Short Circuits</w:t>
-      </w:r>
-      <w:r>
-        <w:rPr>
-          <w:rFonts w:ascii="Times New Roman" w:hAnsi="Times New Roman" w:cs="Times New Roman"/>
-          <w:sz w:val="21"/>
-          <w:szCs w:val="21"/>
-        </w:rPr>
-        <w:t> and </w:t>
-      </w:r>
-      <w:r>
-        <w:rPr>
-          <w:rStyle w:val="Strong"/>
-          <w:rFonts w:ascii="Times New Roman" w:hAnsi="Times New Roman" w:cs="Times New Roman"/>
-          <w:sz w:val="21"/>
-          <w:szCs w:val="21"/>
-        </w:rPr>
-        <w:t>Point Gaping</w:t>
-      </w:r>
-      <w:r>
-        <w:rPr>
-          <w:rFonts w:ascii="Times New Roman" w:hAnsi="Times New Roman" w:cs="Times New Roman"/>
-          <w:sz w:val="21"/>
-          <w:szCs w:val="21"/>
-        </w:rPr>
-        <w:t>: Both have coefficients of zero, indicating that these defects do not have a significant direct impact according to the model. However, this does not necessarily mean they are not important; their effect might be context-specific or less pronounced in the data used.</w:t>
-      </w:r>
-    </w:p>
-    <w:p>
-      <w:pPr>
-        <w:pStyle w:val="Heading3"/>
-        <w:shd w:val="clear" w:color="auto" w:fill="FFFFFF"/>
-        <w:spacing w:line="276" w:lineRule="auto"/>
-        <w:rPr>
-          <w:rFonts w:ascii="Times New Roman" w:hAnsi="Times New Roman" w:cs="Times New Roman"/>
-          <w:sz w:val="27"/>
-          <w:szCs w:val="27"/>
-        </w:rPr>
-      </w:pPr>
-      <w:r>
-        <w:rPr>
-          <w:rFonts w:ascii="Times New Roman" w:hAnsi="Times New Roman" w:cs="Times New Roman"/>
-        </w:rPr>
+        <w:pStyle w:val="Heading2"/>
+      </w:pPr>
+      <w:r>
+        <w:t>Interpretation of GLM Summary for Signal Defects</w:t>
+      </w:r>
+    </w:p>
+    <w:p>
+      <w:pPr>
+        <w:spacing w:line="276" w:lineRule="auto"/>
+        <w:rPr>
+          <w:rFonts w:ascii="Times New Roman" w:hAnsi="Times New Roman" w:cs="Times New Roman"/>
+        </w:rPr>
+      </w:pPr>
+      <w:r>
+        <w:rPr>
+          <w:rFonts w:ascii="Times New Roman" w:hAnsi="Times New Roman" w:cs="Times New Roman"/>
+        </w:rPr>
+        <w:t>Generalized Linear Model under Poisson family to plot insights on how different signal defects affect the aggregate accidents. Below is a discussion in detail, based on the summary:</w:t>
+      </w:r>
+    </w:p>
+    <w:p>
+      <w:pPr>
+        <w:pStyle w:val="Heading2"/>
+      </w:pPr>
+      <w:r>
+        <w:t>Model Results</w:t>
+      </w:r>
+    </w:p>
+    <w:p>
+      <w:pPr>
+        <w:spacing w:line="276" w:lineRule="auto"/>
+        <w:rPr>
+          <w:rFonts w:ascii="Times New Roman" w:hAnsi="Times New Roman" w:cs="Times New Roman"/>
+        </w:rPr>
+      </w:pPr>
+      <w:r>
+        <w:rPr>
+          <w:rFonts w:ascii="Times New Roman" w:hAnsi="Times New Roman" w:cs="Times New Roman"/>
+        </w:rPr>
+        <w:t>It is evident from the z-values as well as the p-values as all coefficients of each signal type of defect are positive and statistically significant. Each of the p-values is 0.000, which means that each of the defects has a measurable impact on the number of accidents.</w:t>
+      </w:r>
+    </w:p>
+    <w:p>
+      <w:pPr>
+        <w:spacing w:line="276" w:lineRule="auto"/>
+        <w:rPr>
+          <w:rFonts w:ascii="Times New Roman" w:hAnsi="Times New Roman" w:cs="Times New Roman"/>
+        </w:rPr>
+      </w:pPr>
+    </w:p>
+    <w:p>
+      <w:pPr>
+        <w:pStyle w:val="Heading2"/>
+      </w:pPr>
+      <w:r>
+        <w:t xml:space="preserve">Point Gaping: </w:t>
+      </w:r>
+    </w:p>
+    <w:p>
+      <w:pPr>
+        <w:spacing w:line="276" w:lineRule="auto"/>
+        <w:rPr>
+          <w:rFonts w:ascii="Times New Roman" w:hAnsi="Times New Roman" w:cs="Times New Roman"/>
+        </w:rPr>
+      </w:pPr>
+      <w:r>
+        <w:rPr>
+          <w:rFonts w:ascii="Times New Roman" w:hAnsi="Times New Roman" w:cs="Times New Roman"/>
+        </w:rPr>
+        <w:t>The corresponding coefficient is 0.2024, signifying that a one-unit increase in point gaping intensity or frequency will cause the log of the expected count of accidents to increase by approximately 0.2024, all else being equal, indicating a higher number of accidents under point gapping.</w:t>
+      </w:r>
+    </w:p>
+    <w:p>
+      <w:pPr>
+        <w:spacing w:line="276" w:lineRule="auto"/>
+        <w:rPr>
+          <w:rFonts w:ascii="Times New Roman" w:hAnsi="Times New Roman" w:cs="Times New Roman"/>
+        </w:rPr>
+      </w:pPr>
+    </w:p>
+    <w:p>
+      <w:pPr>
+        <w:pStyle w:val="Heading2"/>
+      </w:pPr>
+      <w:r>
+        <w:t xml:space="preserve">Short Circuits: </w:t>
+      </w:r>
+    </w:p>
+    <w:p>
+      <w:pPr>
+        <w:spacing w:line="276" w:lineRule="auto"/>
+        <w:rPr>
+          <w:rFonts w:ascii="Times New Roman" w:hAnsi="Times New Roman" w:cs="Times New Roman"/>
+        </w:rPr>
+      </w:pPr>
+      <w:r>
+        <w:rPr>
+          <w:rFonts w:ascii="Times New Roman" w:hAnsi="Times New Roman" w:cs="Times New Roman"/>
+        </w:rPr>
+        <w:t>The coefficient is 0.0810, which means that, with one more unit of short circuits included in an estimate, the log of the expected number of accidents will go up by 0.0810. Although this is a relatively minor increment in relation to several others, it still contributes to the increase in accidents.</w:t>
+      </w:r>
+    </w:p>
+    <w:p>
+      <w:pPr>
+        <w:spacing w:line="276" w:lineRule="auto"/>
+        <w:rPr>
+          <w:rFonts w:ascii="Times New Roman" w:hAnsi="Times New Roman" w:cs="Times New Roman"/>
+        </w:rPr>
+      </w:pPr>
+    </w:p>
+    <w:p>
+      <w:pPr>
+        <w:spacing w:line="276" w:lineRule="auto"/>
+        <w:rPr>
+          <w:rFonts w:ascii="Times New Roman" w:hAnsi="Times New Roman" w:cs="Times New Roman"/>
+        </w:rPr>
+      </w:pPr>
+    </w:p>
+    <w:p>
+      <w:pPr>
+        <w:pStyle w:val="Heading2"/>
+      </w:pPr>
+      <w:r>
+        <w:t xml:space="preserve">Power Supply Problems: </w:t>
+      </w:r>
+    </w:p>
+    <w:p>
+      <w:pPr>
+        <w:spacing w:line="276" w:lineRule="auto"/>
+        <w:rPr>
+          <w:rFonts w:ascii="Times New Roman" w:hAnsi="Times New Roman" w:cs="Times New Roman"/>
+        </w:rPr>
+      </w:pPr>
+      <w:r>
+        <w:rPr>
+          <w:rFonts w:ascii="Times New Roman" w:hAnsi="Times New Roman" w:cs="Times New Roman"/>
+        </w:rPr>
+        <w:t>The given defect has a coefficient equal to 0.0405. It will show that this defect is relatively small, and hence, having a problem at the power supply one more time will increase the log of expected accidents by 0.0405.</w:t>
+      </w:r>
+    </w:p>
+    <w:p>
+      <w:pPr>
+        <w:spacing w:line="276" w:lineRule="auto"/>
+        <w:rPr>
+          <w:rFonts w:ascii="Times New Roman" w:hAnsi="Times New Roman" w:cs="Times New Roman"/>
+        </w:rPr>
+      </w:pPr>
+    </w:p>
+    <w:p>
+      <w:pPr>
+        <w:pStyle w:val="Heading2"/>
+      </w:pPr>
+      <w:r>
+        <w:t xml:space="preserve">Mechanical Failures: </w:t>
+      </w:r>
+    </w:p>
+    <w:p>
+      <w:pPr>
+        <w:spacing w:line="276" w:lineRule="auto"/>
+        <w:rPr>
+          <w:rFonts w:ascii="Times New Roman" w:hAnsi="Times New Roman" w:cs="Times New Roman"/>
+        </w:rPr>
+      </w:pPr>
+      <w:r>
+        <w:rPr>
+          <w:rFonts w:ascii="Times New Roman" w:hAnsi="Times New Roman" w:cs="Times New Roman"/>
+        </w:rPr>
+        <w:t>The defect has a coefficient of 0.1214, meaning it is quite significant with the number of accidents. For each unit growth in mechanical failures, by 1, this will increase the log of the number of accidents by 0.1214.</w:t>
+      </w:r>
+    </w:p>
+    <w:p>
+      <w:pPr>
+        <w:spacing w:line="276" w:lineRule="auto"/>
+        <w:rPr>
+          <w:rFonts w:ascii="Times New Roman" w:hAnsi="Times New Roman" w:cs="Times New Roman"/>
+        </w:rPr>
+      </w:pPr>
+    </w:p>
+    <w:p>
+      <w:pPr>
+        <w:pStyle w:val="Heading2"/>
+      </w:pPr>
+      <w:r>
+        <w:t xml:space="preserve">Environmental Factors: </w:t>
+      </w:r>
+    </w:p>
+    <w:p>
+      <w:pPr>
+        <w:spacing w:line="276" w:lineRule="auto"/>
+        <w:rPr>
+          <w:rFonts w:ascii="Times New Roman" w:hAnsi="Times New Roman" w:cs="Times New Roman"/>
+        </w:rPr>
+      </w:pPr>
+      <w:r>
+        <w:rPr>
+          <w:rFonts w:ascii="Times New Roman" w:hAnsi="Times New Roman" w:cs="Times New Roman"/>
+        </w:rPr>
+        <w:t>As well as depicted by the good coefficient at 0.1214, this supports an up raise in the number of accidents.</w:t>
+      </w:r>
+    </w:p>
+    <w:p>
+      <w:pPr>
+        <w:spacing w:line="276" w:lineRule="auto"/>
+        <w:rPr>
+          <w:rFonts w:ascii="Times New Roman" w:hAnsi="Times New Roman" w:cs="Times New Roman"/>
+        </w:rPr>
+      </w:pPr>
+      <w:r>
+        <w:rPr>
+          <w:rFonts w:ascii="Times New Roman" w:hAnsi="Times New Roman" w:cs="Times New Roman"/>
+        </w:rPr>
+        <w:t>Human Error: From the coefficient of 0.2024, clearly it comes out that human error is among the leading factors that have had an immense effect on the number of accidents, notable point gaping</w:t>
+      </w:r>
+    </w:p>
+    <w:p>
+      <w:pPr>
+        <w:spacing w:line="276" w:lineRule="auto"/>
+        <w:rPr>
+          <w:rFonts w:ascii="Times New Roman" w:hAnsi="Times New Roman" w:cs="Times New Roman"/>
+        </w:rPr>
+      </w:pPr>
+      <w:r>
+        <w:rPr>
+          <w:rFonts w:ascii="Times New Roman" w:hAnsi="Times New Roman" w:cs="Times New Roman"/>
+        </w:rPr>
+        <w:t>Age and Infrastructure Condition: This is seen from the coefficient of 0.0405; It's not that a significant effect as compared to some other defects but does add up onto the number accidents.</w:t>
+      </w:r>
+    </w:p>
+    <w:p>
+      <w:pPr>
+        <w:spacing w:line="276" w:lineRule="auto"/>
+        <w:rPr>
+          <w:rFonts w:ascii="Times New Roman" w:hAnsi="Times New Roman" w:cs="Times New Roman"/>
+        </w:rPr>
+      </w:pPr>
+    </w:p>
+    <w:p>
+      <w:pPr>
+        <w:pStyle w:val="Heading2"/>
+      </w:pPr>
+      <w:r>
+        <w:t>Inferential on Total Number of Accidents</w:t>
+      </w:r>
+    </w:p>
+    <w:p>
+      <w:pPr>
+        <w:spacing w:line="276" w:lineRule="auto"/>
+        <w:rPr>
+          <w:rFonts w:ascii="Times New Roman" w:hAnsi="Times New Roman" w:cs="Times New Roman"/>
+        </w:rPr>
+      </w:pPr>
+      <w:r>
+        <w:rPr>
+          <w:rFonts w:ascii="Times New Roman" w:hAnsi="Times New Roman" w:cs="Times New Roman"/>
+        </w:rPr>
+        <w:t>The coefficients fitted by the GLM are used to interpret how each type of signal defect affects the total number of accidents. The higher the coefficient, the more the impact on the total number of accidents. For instance, point gaping and human error affect more than power supply problems.</w:t>
+      </w:r>
+    </w:p>
+    <w:p>
+      <w:pPr>
+        <w:spacing w:line="276" w:lineRule="auto"/>
+        <w:rPr>
+          <w:rFonts w:ascii="Times New Roman" w:hAnsi="Times New Roman" w:cs="Times New Roman"/>
+        </w:rPr>
+      </w:pPr>
+    </w:p>
+    <w:p>
+      <w:pPr>
+        <w:spacing w:line="276" w:lineRule="auto"/>
+        <w:rPr>
+          <w:rFonts w:ascii="Times New Roman" w:hAnsi="Times New Roman" w:cs="Times New Roman"/>
+        </w:rPr>
+      </w:pPr>
+      <w:r>
+        <w:rPr>
+          <w:rFonts w:ascii="Times New Roman" w:hAnsi="Times New Roman" w:cs="Times New Roman"/>
+        </w:rPr>
+        <w:t>In other words, a better reduction in accidents due to higher coefficients of defects would be drawn. All positive coefficients in defects highlight that all types of defects contribute to accidents at varying intensities.</w:t>
+      </w:r>
+    </w:p>
+    <w:p>
+      <w:pPr>
+        <w:spacing w:line="276" w:lineRule="auto"/>
+        <w:rPr>
+          <w:rFonts w:ascii="Times New Roman" w:hAnsi="Times New Roman" w:cs="Times New Roman"/>
+        </w:rPr>
+      </w:pPr>
+    </w:p>
+    <w:p>
+      <w:pPr>
+        <w:pStyle w:val="Heading2"/>
+      </w:pPr>
+      <w:r>
+        <w:t>Conclusion</w:t>
+      </w:r>
+    </w:p>
+    <w:p>
+      <w:pPr>
+        <w:spacing w:line="276" w:lineRule="auto"/>
+        <w:rPr>
+          <w:rFonts w:ascii="Times New Roman" w:hAnsi="Times New Roman" w:cs="Times New Roman"/>
+        </w:rPr>
+      </w:pPr>
+      <w:r>
+        <w:rPr>
+          <w:rFonts w:ascii="Times New Roman" w:hAnsi="Times New Roman" w:cs="Times New Roman"/>
+        </w:rPr>
+        <w:t>The GLM analysis shows that each of the signal defects considered had a positive significant influence on the total number of accidents, and the understanding and mitigation of the defects could possibly cure the number of accidents. A Poisson model well described the relationship with the number of accidents, from signal defects, and brought insight with meaningful ways of remediating the situation.</w:t>
+      </w:r>
+    </w:p>
+    <w:p>
+      <w:pPr>
+        <w:spacing w:line="276" w:lineRule="auto"/>
+        <w:rPr>
+          <w:rFonts w:ascii="Times New Roman" w:hAnsi="Times New Roman" w:cs="Times New Roman"/>
+        </w:rPr>
+      </w:pPr>
+    </w:p>
+    <w:p>
+      <w:pPr>
+        <w:spacing w:line="276" w:lineRule="auto"/>
+        <w:rPr>
+          <w:rFonts w:ascii="Times New Roman" w:hAnsi="Times New Roman" w:cs="Times New Roman"/>
+        </w:rPr>
+      </w:pPr>
+    </w:p>
+    <w:p>
+      <w:pPr>
+        <w:pStyle w:val="Heading1"/>
+      </w:pPr>
+      <w:r>
         <w:lastRenderedPageBreak/>
-        <w:t>Key Takeaways</w:t>
-      </w:r>
-    </w:p>
-    <w:p>
-      <w:pPr>
-        <w:pStyle w:val="NormalWeb"/>
-        <w:numPr>
-          <w:ilvl w:val="0"/>
-          <w:numId w:val="17"/>
-        </w:numPr>
-        <w:shd w:val="clear" w:color="auto" w:fill="FFFFFF"/>
-        <w:spacing w:before="0" w:beforeAutospacing="0" w:after="240" w:afterAutospacing="0" w:line="276" w:lineRule="auto"/>
-        <w:rPr>
-          <w:sz w:val="21"/>
-          <w:szCs w:val="21"/>
-        </w:rPr>
-      </w:pPr>
-      <w:r>
-        <w:rPr>
-          <w:rStyle w:val="Strong"/>
-          <w:sz w:val="21"/>
-          <w:szCs w:val="21"/>
-        </w:rPr>
-        <w:t>High Priority Areas</w:t>
-      </w:r>
-      <w:r>
-        <w:rPr>
-          <w:sz w:val="21"/>
-          <w:szCs w:val="21"/>
-        </w:rPr>
-        <w:t>: Focus on </w:t>
-      </w:r>
-      <w:r>
-        <w:rPr>
-          <w:rStyle w:val="Strong"/>
-          <w:sz w:val="21"/>
-          <w:szCs w:val="21"/>
-        </w:rPr>
-        <w:t>Human Error</w:t>
-      </w:r>
-      <w:r>
-        <w:rPr>
-          <w:sz w:val="21"/>
-          <w:szCs w:val="21"/>
-        </w:rPr>
-        <w:t>, </w:t>
-      </w:r>
-      <w:r>
-        <w:rPr>
-          <w:rStyle w:val="Strong"/>
-          <w:sz w:val="21"/>
-          <w:szCs w:val="21"/>
-        </w:rPr>
-        <w:t>Point Gaping</w:t>
-      </w:r>
-      <w:r>
-        <w:rPr>
-          <w:sz w:val="21"/>
-          <w:szCs w:val="21"/>
-        </w:rPr>
-        <w:t>, </w:t>
-      </w:r>
-      <w:r>
-        <w:rPr>
-          <w:rStyle w:val="Strong"/>
-          <w:sz w:val="21"/>
-          <w:szCs w:val="21"/>
-        </w:rPr>
-        <w:t>Environmental Factors</w:t>
-      </w:r>
-      <w:r>
-        <w:rPr>
-          <w:sz w:val="21"/>
-          <w:szCs w:val="21"/>
-        </w:rPr>
-        <w:t>, and </w:t>
-      </w:r>
-      <w:r>
-        <w:rPr>
-          <w:rStyle w:val="Strong"/>
-          <w:sz w:val="21"/>
-          <w:szCs w:val="21"/>
-        </w:rPr>
-        <w:t>Mechanical Failures</w:t>
-      </w:r>
-      <w:r>
-        <w:rPr>
-          <w:sz w:val="21"/>
-          <w:szCs w:val="21"/>
-        </w:rPr>
-        <w:t> for targeted interventions to reduce accidents. These factors show a significant relationship with accident rates.</w:t>
-      </w:r>
-    </w:p>
-    <w:p>
-      <w:pPr>
-        <w:pStyle w:val="NormalWeb"/>
-        <w:numPr>
-          <w:ilvl w:val="0"/>
-          <w:numId w:val="17"/>
-        </w:numPr>
-        <w:shd w:val="clear" w:color="auto" w:fill="FFFFFF"/>
-        <w:spacing w:before="0" w:beforeAutospacing="0" w:after="240" w:afterAutospacing="0" w:line="276" w:lineRule="auto"/>
-        <w:rPr>
-          <w:sz w:val="21"/>
-          <w:szCs w:val="21"/>
-        </w:rPr>
-      </w:pPr>
-      <w:r>
-        <w:rPr>
-          <w:rStyle w:val="Strong"/>
-          <w:sz w:val="21"/>
-          <w:szCs w:val="21"/>
-        </w:rPr>
-        <w:t>Less Immediate Concern</w:t>
-      </w:r>
-      <w:r>
-        <w:rPr>
-          <w:sz w:val="21"/>
-          <w:szCs w:val="21"/>
-        </w:rPr>
-        <w:t>: </w:t>
-      </w:r>
-      <w:r>
-        <w:rPr>
-          <w:rStyle w:val="Strong"/>
-          <w:sz w:val="21"/>
-          <w:szCs w:val="21"/>
-        </w:rPr>
-        <w:t>Age and Infrastructure Condition</w:t>
-      </w:r>
-      <w:r>
-        <w:rPr>
-          <w:sz w:val="21"/>
-          <w:szCs w:val="21"/>
-        </w:rPr>
-        <w:t> and </w:t>
-      </w:r>
-      <w:r>
-        <w:rPr>
-          <w:rStyle w:val="Strong"/>
-          <w:sz w:val="21"/>
-          <w:szCs w:val="21"/>
-        </w:rPr>
-        <w:t>Power Supply Problems</w:t>
-      </w:r>
-      <w:r>
-        <w:rPr>
-          <w:sz w:val="21"/>
-          <w:szCs w:val="21"/>
-        </w:rPr>
-        <w:t> appear to have a negative impact in this model, which might suggest these issues are being effectively managed or less critical in this dataset.</w:t>
-      </w:r>
-    </w:p>
-    <w:p>
-      <w:pPr>
-        <w:pStyle w:val="NormalWeb"/>
-        <w:numPr>
-          <w:ilvl w:val="0"/>
-          <w:numId w:val="17"/>
-        </w:numPr>
-        <w:shd w:val="clear" w:color="auto" w:fill="FFFFFF"/>
-        <w:spacing w:before="0" w:beforeAutospacing="0" w:after="240" w:afterAutospacing="0" w:line="276" w:lineRule="auto"/>
-        <w:rPr>
-          <w:sz w:val="21"/>
-          <w:szCs w:val="21"/>
-        </w:rPr>
-      </w:pPr>
-      <w:r>
-        <w:rPr>
-          <w:rStyle w:val="Strong"/>
-          <w:sz w:val="21"/>
-          <w:szCs w:val="21"/>
-        </w:rPr>
-        <w:t>Model Limitations</w:t>
-      </w:r>
-      <w:r>
-        <w:rPr>
-          <w:sz w:val="21"/>
-          <w:szCs w:val="21"/>
-        </w:rPr>
-        <w:t>: The coefficient values alone might not fully capture the practical significance of each defect. Further investigation and additional context might be needed to comprehensively address safety improvements.</w:t>
-      </w:r>
-    </w:p>
-    <w:p>
-      <w:pPr>
-        <w:pStyle w:val="NormalWeb"/>
-        <w:shd w:val="clear" w:color="auto" w:fill="FFFFFF"/>
-        <w:spacing w:before="0" w:beforeAutospacing="0" w:after="120" w:afterAutospacing="0" w:line="276" w:lineRule="auto"/>
-        <w:rPr>
-          <w:sz w:val="21"/>
-          <w:szCs w:val="21"/>
-        </w:rPr>
-      </w:pPr>
-      <w:r>
-        <w:rPr>
-          <w:sz w:val="21"/>
-          <w:szCs w:val="21"/>
-        </w:rPr>
-        <w:t>Overall, the analysis suggests that specific defects, particularly </w:t>
-      </w:r>
-      <w:r>
-        <w:rPr>
-          <w:rStyle w:val="Strong"/>
-          <w:sz w:val="21"/>
-          <w:szCs w:val="21"/>
-        </w:rPr>
-        <w:t>Human Error</w:t>
-      </w:r>
-      <w:r>
-        <w:rPr>
-          <w:sz w:val="21"/>
-          <w:szCs w:val="21"/>
-        </w:rPr>
-        <w:t> and </w:t>
-      </w:r>
-      <w:r>
-        <w:rPr>
-          <w:rStyle w:val="Strong"/>
-          <w:sz w:val="21"/>
-          <w:szCs w:val="21"/>
-        </w:rPr>
-        <w:t>Mechanical Failures</w:t>
-      </w:r>
-      <w:r>
-        <w:rPr>
-          <w:sz w:val="21"/>
-          <w:szCs w:val="21"/>
-        </w:rPr>
-        <w:t>, should be addressed as priorities in safety management to effectively reduce the number of accidents.</w:t>
-      </w:r>
-    </w:p>
-    <w:p>
-      <w:pPr>
-        <w:spacing w:line="276" w:lineRule="auto"/>
-        <w:rPr>
-          <w:rFonts w:ascii="Times New Roman" w:hAnsi="Times New Roman" w:cs="Times New Roman"/>
-        </w:rPr>
-      </w:pPr>
-    </w:p>
+        <w:t>COMBINED ANALYSIS</w:t>
+      </w:r>
+    </w:p>
+    <w:p/>
     <w:p>
       <w:pPr>
         <w:pStyle w:val="Heading1"/>
@@ -12253,40 +12242,40 @@
         <w:pStyle w:val="Heading2"/>
       </w:pPr>
       <w:r>
+        <w:t>Discussion of the Graph</w:t>
+      </w:r>
+    </w:p>
+    <w:p>
+      <w:r>
+        <w:t>The graph portrays a comparison of the number of railway accidents on a yearly basis that occurred in Rawalpindi, Quetta, and Peshawar from the year 2016 to 2021. This comparative graphical representation depicts different trends and patterns in the three aforementioned areas.</w:t>
+      </w:r>
+    </w:p>
+    <w:p/>
+    <w:p>
+      <w:pPr>
+        <w:pStyle w:val="Heading2"/>
+      </w:pPr>
+      <w:r>
+        <w:t>Rawalpindi:</w:t>
+      </w:r>
+    </w:p>
+    <w:p/>
+    <w:p>
+      <w:r>
+        <w:t>The highest number of accidents occurred in 2016, but it drastically fell in 2017.</w:t>
+      </w:r>
+    </w:p>
+    <w:p>
+      <w:r>
+        <w:t>The years 2018 and 2019 reflected a steep rise and reached 18 accidents, but the numbers declined in the next two years.</w:t>
+      </w:r>
+    </w:p>
+    <w:p>
+      <w:pPr>
+        <w:pStyle w:val="Heading2"/>
+      </w:pPr>
+      <w:r>
         <w:lastRenderedPageBreak/>
-        <w:t>Discussion of the Graph</w:t>
-      </w:r>
-    </w:p>
-    <w:p>
-      <w:r>
-        <w:t>The graph portrays a comparison of the number of railway accidents on a yearly basis that occurred in Rawalpindi, Quetta, and Peshawar from the year 2016 to 2021. This comparative graphical representation depicts different trends and patterns in the three aforementioned areas.</w:t>
-      </w:r>
-    </w:p>
-    <w:p/>
-    <w:p>
-      <w:pPr>
-        <w:pStyle w:val="Heading2"/>
-      </w:pPr>
-      <w:r>
-        <w:t>Rawalpindi:</w:t>
-      </w:r>
-    </w:p>
-    <w:p/>
-    <w:p>
-      <w:r>
-        <w:t>The highest number of accidents occurred in 2016, but it drastically fell in 2017.</w:t>
-      </w:r>
-    </w:p>
-    <w:p>
-      <w:r>
-        <w:t>The years 2018 and 2019 reflected a steep rise and reached 18 accidents, but the numbers declined in the next two years.</w:t>
-      </w:r>
-    </w:p>
-    <w:p>
-      <w:pPr>
-        <w:pStyle w:val="Heading2"/>
-      </w:pPr>
-      <w:r>
         <w:t>Quetta:</w:t>
       </w:r>
     </w:p>
@@ -12322,6 +12311,11 @@
       <w:r>
         <w:t>This comparative analysis shows that Rawalpindi had the highest variability and peaks in accident numbers as compared to Peshawar, which generally had more stable and lower rates of accidents. On the other hand, Quetta presents quite a concerning upward trend in the final years and hence is another area that could have higher safety interventions. Regional differences are well brought out in this graph and thus helpful in targeted decision-making about railway safety in these areas.</w:t>
       </w:r>
+    </w:p>
+    <w:p/>
+    <w:p>
+      <w:bookmarkStart w:id="0" w:name="_GoBack"/>
+      <w:bookmarkEnd w:id="0"/>
     </w:p>
     <w:sectPr>
       <w:pgSz w:w="12240" w:h="15840"/>
@@ -15245,7 +15239,7 @@
     <w:link w:val="Heading1Char"/>
     <w:uiPriority w:val="9"/>
     <w:qFormat/>
-    <w:rsid w:val="00805404"/>
+    <w:rsid w:val="008F1F2D"/>
     <w:pPr>
       <w:keepNext/>
       <w:keepLines/>
@@ -15360,7 +15354,7 @@
     <w:basedOn w:val="DefaultParagraphFont"/>
     <w:link w:val="Heading1"/>
     <w:uiPriority w:val="9"/>
-    <w:rsid w:val="00805404"/>
+    <w:rsid w:val="008F1F2D"/>
     <w:rPr>
       <w:rFonts w:asciiTheme="majorHAnsi" w:eastAsiaTheme="majorEastAsia" w:hAnsiTheme="majorHAnsi" w:cstheme="majorBidi"/>
       <w:color w:val="2F5496" w:themeColor="accent1" w:themeShade="BF"/>
@@ -15888,7 +15882,7 @@
 </file>
 
 <file path=customXml/itemProps1.xml><?xml version="1.0" encoding="utf-8"?>
-<ds:datastoreItem xmlns:ds="http://schemas.openxmlformats.org/officeDocument/2006/customXml" ds:itemID="{8B1B9917-E2FD-4219-8D23-D32EC409E377}">
+<ds:datastoreItem xmlns:ds="http://schemas.openxmlformats.org/officeDocument/2006/customXml" ds:itemID="{1F9518E3-580F-4C60-B17E-E92FC7AF1DE8}">
   <ds:schemaRefs>
     <ds:schemaRef ds:uri="http://schemas.openxmlformats.org/officeDocument/2006/bibliography"/>
   </ds:schemaRefs>

</xml_diff>